<commit_message>
I have passed! 96%!
</commit_message>
<xml_diff>
--- a/stuff/Exam Tips.docx
+++ b/stuff/Exam Tips.docx
@@ -59,6 +59,26 @@
         </w:rPr>
         <w:t xml:space="preserve">В каких пакетах и файлах находятся объявленные классы. </w:t>
       </w:r>
+      <w:bookmarkStart w:id="0" w:name="_GoBack"/>
+      <w:bookmarkEnd w:id="0"/>
+      <w:r>
+        <w:t xml:space="preserve">Public </w:t>
+      </w:r>
+      <w:r>
+        <w:rPr>
+          <w:lang w:val="ru-RU"/>
+        </w:rPr>
+        <w:t xml:space="preserve">методы не </w:t>
+      </w:r>
+      <w:r>
+        <w:t xml:space="preserve">public </w:t>
+      </w:r>
+      <w:r>
+        <w:rPr>
+          <w:lang w:val="ru-RU"/>
+        </w:rPr>
+        <w:t>класса доступны только из пакета.</w:t>
+      </w:r>
     </w:p>
     <w:p>
       <w:pPr>
@@ -137,8 +157,52 @@
         </w:rPr>
         <w:t>Проверь границы циклов. Т.к. часто они начинаются не с 0, а с 1.</w:t>
       </w:r>
-      <w:bookmarkStart w:id="0" w:name="_GoBack"/>
-      <w:bookmarkEnd w:id="0"/>
+    </w:p>
+    <w:p>
+      <w:pPr>
+        <w:pStyle w:val="ListParagraph"/>
+        <w:numPr>
+          <w:ilvl w:val="0"/>
+          <w:numId w:val="1"/>
+        </w:numPr>
+        <w:rPr>
+          <w:lang w:val="ru-RU"/>
+        </w:rPr>
+      </w:pPr>
+      <w:r>
+        <w:rPr>
+          <w:lang w:val="ru-RU"/>
+        </w:rPr>
+        <w:t>Если есть вариант ответа «</w:t>
+      </w:r>
+      <w:proofErr w:type="spellStart"/>
+      <w:r>
+        <w:rPr>
+          <w:lang w:val="ru-RU"/>
+        </w:rPr>
+        <w:t>Compilation</w:t>
+      </w:r>
+      <w:proofErr w:type="spellEnd"/>
+      <w:r>
+        <w:rPr>
+          <w:lang w:val="ru-RU"/>
+        </w:rPr>
+        <w:t xml:space="preserve"> </w:t>
+      </w:r>
+      <w:proofErr w:type="spellStart"/>
+      <w:r>
+        <w:rPr>
+          <w:lang w:val="ru-RU"/>
+        </w:rPr>
+        <w:t>fails</w:t>
+      </w:r>
+      <w:proofErr w:type="spellEnd"/>
+      <w:r>
+        <w:rPr>
+          <w:lang w:val="ru-RU"/>
+        </w:rPr>
+        <w:t>», проверь конструкции, ключевые слова доступ.</w:t>
+      </w:r>
     </w:p>
     <w:p>
       <w:pPr>
@@ -161,6 +225,9 @@
           <w:ilvl w:val="0"/>
           <w:numId w:val="2"/>
         </w:numPr>
+        <w:rPr>
+          <w:lang w:val="ru-RU"/>
+        </w:rPr>
       </w:pPr>
       <w:r>
         <w:rPr>
@@ -169,14 +236,38 @@
         <w:t xml:space="preserve">Порядок инициализации. </w:t>
       </w:r>
       <w:r>
+        <w:rPr>
+          <w:lang w:val="ru-RU"/>
+        </w:rPr>
         <w:t>(</w:t>
       </w:r>
       <w:proofErr w:type="spellStart"/>
       <w:r>
-        <w:t>ocpjp.dumps.initialization</w:t>
+        <w:t>ocpjp</w:t>
       </w:r>
       <w:proofErr w:type="spellEnd"/>
       <w:r>
+        <w:rPr>
+          <w:lang w:val="ru-RU"/>
+        </w:rPr>
+        <w:t>.</w:t>
+      </w:r>
+      <w:r>
+        <w:t>dumps</w:t>
+      </w:r>
+      <w:r>
+        <w:rPr>
+          <w:lang w:val="ru-RU"/>
+        </w:rPr>
+        <w:t>.</w:t>
+      </w:r>
+      <w:r>
+        <w:t>initialization</w:t>
+      </w:r>
+      <w:r>
+        <w:rPr>
+          <w:lang w:val="ru-RU"/>
+        </w:rPr>
         <w:t>)</w:t>
       </w:r>
     </w:p>
@@ -189,12 +280,255 @@
         </w:numPr>
       </w:pPr>
       <w:r>
+        <w:rPr>
+          <w:lang w:val="ru-RU"/>
+        </w:rPr>
+        <w:t>Переопределение (</w:t>
+      </w:r>
+      <w:proofErr w:type="spellStart"/>
+      <w:r>
+        <w:rPr>
+          <w:lang w:val="ru-RU"/>
+        </w:rPr>
+        <w:t>ocpjp.dumps.overwrite</w:t>
+      </w:r>
+      <w:proofErr w:type="spellEnd"/>
+      <w:r>
+        <w:rPr>
+          <w:lang w:val="ru-RU"/>
+        </w:rPr>
+        <w:t>)</w:t>
+      </w:r>
+    </w:p>
+    <w:p>
+      <w:pPr>
+        <w:pStyle w:val="Heading2"/>
+      </w:pPr>
+      <w:r>
+        <w:rPr>
+          <w:lang w:val="ru-RU"/>
+        </w:rPr>
+        <w:t>Мои ошибки</w:t>
+      </w:r>
+      <w:r>
         <w:t xml:space="preserve"> </w:t>
       </w:r>
     </w:p>
     <w:p>
       <w:pPr>
         <w:pStyle w:val="ListParagraph"/>
+        <w:numPr>
+          <w:ilvl w:val="0"/>
+          <w:numId w:val="3"/>
+        </w:numPr>
+        <w:rPr>
+          <w:lang w:val="ru-RU"/>
+        </w:rPr>
+      </w:pPr>
+      <w:r>
+        <w:t>Java</w:t>
+      </w:r>
+      <w:r>
+        <w:rPr>
+          <w:lang w:val="ru-RU"/>
+        </w:rPr>
+        <w:t xml:space="preserve"> </w:t>
+      </w:r>
+      <w:r>
+        <w:t>Beans</w:t>
+      </w:r>
+      <w:r>
+        <w:rPr>
+          <w:lang w:val="ru-RU"/>
+        </w:rPr>
+        <w:t xml:space="preserve">. </w:t>
+      </w:r>
+      <w:proofErr w:type="spellStart"/>
+      <w:proofErr w:type="gramStart"/>
+      <w:r>
+        <w:t>boolean</w:t>
+      </w:r>
+      <w:proofErr w:type="spellEnd"/>
+      <w:proofErr w:type="gramEnd"/>
+      <w:r>
+        <w:rPr>
+          <w:lang w:val="ru-RU"/>
+        </w:rPr>
+        <w:t xml:space="preserve"> </w:t>
+      </w:r>
+      <w:r>
+        <w:t>get</w:t>
+      </w:r>
+      <w:r>
+        <w:rPr>
+          <w:lang w:val="ru-RU"/>
+        </w:rPr>
+        <w:t xml:space="preserve"> </w:t>
+      </w:r>
+      <w:r>
+        <w:t>is</w:t>
+      </w:r>
+      <w:r>
+        <w:rPr>
+          <w:lang w:val="ru-RU"/>
+        </w:rPr>
+        <w:t xml:space="preserve"> </w:t>
+      </w:r>
+      <w:r>
+        <w:rPr>
+          <w:lang w:val="ru-RU"/>
+        </w:rPr>
+        <w:t>– оба префикса возможны для геттера.</w:t>
+      </w:r>
+    </w:p>
+    <w:p>
+      <w:pPr>
+        <w:pStyle w:val="ListParagraph"/>
+        <w:numPr>
+          <w:ilvl w:val="0"/>
+          <w:numId w:val="3"/>
+        </w:numPr>
+        <w:rPr>
+          <w:lang w:val="ru-RU"/>
+        </w:rPr>
+      </w:pPr>
+      <w:proofErr w:type="spellStart"/>
+      <w:r>
+        <w:rPr>
+          <w:lang w:val="ru-RU"/>
+        </w:rPr>
+        <w:t>Enum</w:t>
+      </w:r>
+      <w:proofErr w:type="spellEnd"/>
+      <w:r>
+        <w:rPr>
+          <w:lang w:val="ru-RU"/>
+        </w:rPr>
+        <w:t xml:space="preserve"> как внутренний класс всегда статический.</w:t>
+      </w:r>
+    </w:p>
+    <w:p>
+      <w:pPr>
+        <w:pStyle w:val="ListParagraph"/>
+        <w:numPr>
+          <w:ilvl w:val="0"/>
+          <w:numId w:val="3"/>
+        </w:numPr>
+        <w:rPr>
+          <w:lang w:val="ru-RU"/>
+        </w:rPr>
+      </w:pPr>
+      <w:r>
+        <w:rPr>
+          <w:lang w:val="ru-RU"/>
+        </w:rPr>
+        <w:t>Локальный класс перекрывает класс-член.</w:t>
+      </w:r>
+    </w:p>
+    <w:p>
+      <w:pPr>
+        <w:pStyle w:val="ListParagraph"/>
+        <w:numPr>
+          <w:ilvl w:val="0"/>
+          <w:numId w:val="3"/>
+        </w:numPr>
+        <w:rPr>
+          <w:lang w:val="ru-RU"/>
+        </w:rPr>
+      </w:pPr>
+      <w:r>
+        <w:rPr>
+          <w:lang w:val="ru-RU"/>
+        </w:rPr>
+        <w:t>Вычисление статики идет по типу переменной. Т.к. на этапе компиляции.</w:t>
+      </w:r>
+    </w:p>
+    <w:p>
+      <w:pPr>
+        <w:pStyle w:val="ListParagraph"/>
+        <w:numPr>
+          <w:ilvl w:val="0"/>
+          <w:numId w:val="3"/>
+        </w:numPr>
+        <w:rPr>
+          <w:lang w:val="ru-RU"/>
+        </w:rPr>
+      </w:pPr>
+      <w:r>
+        <w:rPr>
+          <w:lang w:val="ru-RU"/>
+        </w:rPr>
+        <w:t xml:space="preserve">В объявлении массива можно смешивать сталь </w:t>
+      </w:r>
+      <w:r>
+        <w:rPr>
+          <w:i/>
+        </w:rPr>
+        <w:t>short</w:t>
+      </w:r>
+      <w:r>
+        <w:rPr>
+          <w:i/>
+          <w:lang w:val="ru-RU"/>
+        </w:rPr>
+        <w:t xml:space="preserve"> [] </w:t>
+      </w:r>
+      <w:r>
+        <w:rPr>
+          <w:i/>
+        </w:rPr>
+        <w:t>z</w:t>
+      </w:r>
+      <w:r>
+        <w:rPr>
+          <w:i/>
+          <w:lang w:val="ru-RU"/>
+        </w:rPr>
+        <w:t xml:space="preserve"> [] []</w:t>
+      </w:r>
+      <w:r>
+        <w:rPr>
+          <w:lang w:val="ru-RU"/>
+        </w:rPr>
+        <w:t>;</w:t>
+      </w:r>
+    </w:p>
+    <w:p>
+      <w:pPr>
+        <w:pStyle w:val="ListParagraph"/>
+        <w:numPr>
+          <w:ilvl w:val="0"/>
+          <w:numId w:val="3"/>
+        </w:numPr>
+        <w:rPr>
+          <w:lang w:val="ru-RU"/>
+        </w:rPr>
+      </w:pPr>
+      <w:r>
+        <w:rPr>
+          <w:lang w:val="ru-RU"/>
+        </w:rPr>
+        <w:t>Исключение прерывает только один поток.</w:t>
+      </w:r>
+    </w:p>
+    <w:p>
+      <w:pPr>
+        <w:pStyle w:val="ListParagraph"/>
+        <w:numPr>
+          <w:ilvl w:val="0"/>
+          <w:numId w:val="3"/>
+        </w:numPr>
+        <w:rPr>
+          <w:lang w:val="ru-RU"/>
+        </w:rPr>
+      </w:pPr>
+    </w:p>
+    <w:p>
+      <w:pPr>
+        <w:pStyle w:val="ListParagraph"/>
+        <w:rPr>
+          <w:lang w:val="ru-RU"/>
+        </w:rPr>
       </w:pPr>
     </w:p>
     <w:sectPr>
@@ -387,11 +721,103 @@
       </w:pPr>
     </w:lvl>
   </w:abstractNum>
+  <w:abstractNum w:abstractNumId="2">
+    <w:nsid w:val="25F84A06"/>
+    <w:multiLevelType w:val="hybridMultilevel"/>
+    <w:tmpl w:val="D2E098DA"/>
+    <w:lvl w:ilvl="0" w:tplc="0409000F">
+      <w:start w:val="1"/>
+      <w:numFmt w:val="decimal"/>
+      <w:lvlText w:val="%1."/>
+      <w:lvlJc w:val="left"/>
+      <w:pPr>
+        <w:ind w:left="720" w:hanging="360"/>
+      </w:pPr>
+      <w:rPr>
+        <w:rFonts w:hint="default"/>
+      </w:rPr>
+    </w:lvl>
+    <w:lvl w:ilvl="1" w:tplc="04090019" w:tentative="1">
+      <w:start w:val="1"/>
+      <w:numFmt w:val="lowerLetter"/>
+      <w:lvlText w:val="%2."/>
+      <w:lvlJc w:val="left"/>
+      <w:pPr>
+        <w:ind w:left="1440" w:hanging="360"/>
+      </w:pPr>
+    </w:lvl>
+    <w:lvl w:ilvl="2" w:tplc="0409001B" w:tentative="1">
+      <w:start w:val="1"/>
+      <w:numFmt w:val="lowerRoman"/>
+      <w:lvlText w:val="%3."/>
+      <w:lvlJc w:val="right"/>
+      <w:pPr>
+        <w:ind w:left="2160" w:hanging="180"/>
+      </w:pPr>
+    </w:lvl>
+    <w:lvl w:ilvl="3" w:tplc="0409000F" w:tentative="1">
+      <w:start w:val="1"/>
+      <w:numFmt w:val="decimal"/>
+      <w:lvlText w:val="%4."/>
+      <w:lvlJc w:val="left"/>
+      <w:pPr>
+        <w:ind w:left="2880" w:hanging="360"/>
+      </w:pPr>
+    </w:lvl>
+    <w:lvl w:ilvl="4" w:tplc="04090019" w:tentative="1">
+      <w:start w:val="1"/>
+      <w:numFmt w:val="lowerLetter"/>
+      <w:lvlText w:val="%5."/>
+      <w:lvlJc w:val="left"/>
+      <w:pPr>
+        <w:ind w:left="3600" w:hanging="360"/>
+      </w:pPr>
+    </w:lvl>
+    <w:lvl w:ilvl="5" w:tplc="0409001B" w:tentative="1">
+      <w:start w:val="1"/>
+      <w:numFmt w:val="lowerRoman"/>
+      <w:lvlText w:val="%6."/>
+      <w:lvlJc w:val="right"/>
+      <w:pPr>
+        <w:ind w:left="4320" w:hanging="180"/>
+      </w:pPr>
+    </w:lvl>
+    <w:lvl w:ilvl="6" w:tplc="0409000F" w:tentative="1">
+      <w:start w:val="1"/>
+      <w:numFmt w:val="decimal"/>
+      <w:lvlText w:val="%7."/>
+      <w:lvlJc w:val="left"/>
+      <w:pPr>
+        <w:ind w:left="5040" w:hanging="360"/>
+      </w:pPr>
+    </w:lvl>
+    <w:lvl w:ilvl="7" w:tplc="04090019" w:tentative="1">
+      <w:start w:val="1"/>
+      <w:numFmt w:val="lowerLetter"/>
+      <w:lvlText w:val="%8."/>
+      <w:lvlJc w:val="left"/>
+      <w:pPr>
+        <w:ind w:left="5760" w:hanging="360"/>
+      </w:pPr>
+    </w:lvl>
+    <w:lvl w:ilvl="8" w:tplc="0409001B" w:tentative="1">
+      <w:start w:val="1"/>
+      <w:numFmt w:val="lowerRoman"/>
+      <w:lvlText w:val="%9."/>
+      <w:lvlJc w:val="right"/>
+      <w:pPr>
+        <w:ind w:left="6480" w:hanging="180"/>
+      </w:pPr>
+    </w:lvl>
+  </w:abstractNum>
   <w:num w:numId="1">
     <w:abstractNumId w:val="0"/>
   </w:num>
   <w:num w:numId="2">
     <w:abstractNumId w:val="1"/>
+  </w:num>
+  <w:num w:numId="3">
+    <w:abstractNumId w:val="2"/>
   </w:num>
 </w:numbering>
 </file>

</xml_diff>